<commit_message>
host name changed to parama.com
</commit_message>
<xml_diff>
--- a/docs/Creating_Spring_boot_Application.docx
+++ b/docs/Creating_Spring_boot_Application.docx
@@ -1918,13 +1918,12 @@
       <w:pPr>
         <w:spacing w:after="0"/>
       </w:pPr>
-      <w:bookmarkStart w:id="0" w:name="_GoBack"/>
       <w:r>
         <w:drawing>
-          <wp:inline distT="0" distB="0" distL="0" distR="0">
-            <wp:extent cx="5731510" cy="1311275"/>
-            <wp:effectExtent l="0" t="0" r="2540" b="3175"/>
-            <wp:docPr id="274752436" name="Picture 1"/>
+          <wp:inline distT="0" distB="0" distL="114300" distR="114300">
+            <wp:extent cx="5721350" cy="1247775"/>
+            <wp:effectExtent l="0" t="0" r="6350" b="9525"/>
+            <wp:docPr id="1" name="Picture 1"/>
             <wp:cNvGraphicFramePr>
               <a:graphicFrameLocks xmlns:a="http://schemas.openxmlformats.org/drawingml/2006/main" noChangeAspect="1"/>
             </wp:cNvGraphicFramePr>
@@ -1932,7 +1931,7 @@
               <a:graphicData uri="http://schemas.openxmlformats.org/drawingml/2006/picture">
                 <pic:pic xmlns:pic="http://schemas.openxmlformats.org/drawingml/2006/picture">
                   <pic:nvPicPr>
-                    <pic:cNvPr id="274752436" name="Picture 1"/>
+                    <pic:cNvPr id="1" name="Picture 1"/>
                     <pic:cNvPicPr>
                       <a:picLocks noChangeAspect="1"/>
                     </pic:cNvPicPr>
@@ -1946,11 +1945,15 @@
                   <pic:spPr>
                     <a:xfrm>
                       <a:off x="0" y="0"/>
-                      <a:ext cx="5731510" cy="1311275"/>
+                      <a:ext cx="5721350" cy="1247775"/>
                     </a:xfrm>
                     <a:prstGeom prst="rect">
                       <a:avLst/>
                     </a:prstGeom>
+                    <a:noFill/>
+                    <a:ln>
+                      <a:noFill/>
+                    </a:ln>
                   </pic:spPr>
                 </pic:pic>
               </a:graphicData>
@@ -1958,12 +1961,13 @@
           </wp:inline>
         </w:drawing>
       </w:r>
+    </w:p>
+    <w:p>
+      <w:pPr>
+        <w:spacing w:after="0"/>
+      </w:pPr>
+      <w:bookmarkStart w:id="0" w:name="_GoBack"/>
       <w:bookmarkEnd w:id="0"/>
-    </w:p>
-    <w:p>
-      <w:pPr>
-        <w:spacing w:after="0"/>
-      </w:pPr>
     </w:p>
     <w:p>
       <w:pPr>
@@ -2863,6 +2867,7 @@
     <w:basedOn w:val="11"/>
     <w:link w:val="10"/>
     <w:semiHidden/>
+    <w:qFormat/>
     <w:uiPriority w:val="9"/>
     <w:rPr>
       <w:rFonts w:eastAsiaTheme="majorEastAsia" w:cstheme="majorBidi"/>

</xml_diff>